<commit_message>
Add error handling code for hero spawning in walls and update related documentation
- Implemented a robust escape mechanism for the hero when spawning inside walls, including an auto-escape feature and a manual escape triggered by the player.
- Added new images (2.png, 3.png, 4.png, 5.png) to support the article.
- Created a new document detailing the escape code logic and its implementation.
- Updated SEO metadata for the article to reflect the new content and focus.
- Revised the write-up to introduce the escape functionality and its importance in gameplay.
</commit_message>
<xml_diff>
--- a/Articles/2026/2_Game_Maker_2/11_I_Need_To_ESCAPE/11 I Need to ESCAPE.docx
+++ b/Articles/2026/2_Game_Maker_2/11_I_Need_To_ESCAPE/11 I Need to ESCAPE.docx
@@ -133,7 +133,19 @@
     </w:p>
     <w:p>
       <w:r>
-        <w:t xml:space="preserve">Some times for no apparent reason the game might glitch and trap the player with no way to get out.  Above you can see that the hero object spawned it self into a wall, and he </w:t>
+        <w:t>Sometimes for no apparent reason</w:t>
+      </w:r>
+      <w:r>
+        <w:t>,</w:t>
+      </w:r>
+      <w:r>
+        <w:t xml:space="preserve"> the game might glitch</w:t>
+      </w:r>
+      <w:r>
+        <w:t>,</w:t>
+      </w:r>
+      <w:r>
+        <w:t xml:space="preserve"> and trap the player with no way to get out.  Above you can see that the hero object spawned it self into a wall, and he </w:t>
       </w:r>
       <w:proofErr w:type="spellStart"/>
       <w:r>
@@ -191,7 +203,25 @@
     </w:p>
     <w:p>
       <w:r>
-        <w:t>In this code, we will be able to strengthen the code that spawns the hero, and prevent him from showing up inside of the dungeon, in a wall. Being in a wall, makes our hero unable to move, and this is not a good thing for our game.</w:t>
+        <w:t xml:space="preserve">In this code, we will be able to strengthen the code that spawns the hero, and prevent him from </w:t>
+      </w:r>
+      <w:r>
+        <w:t>showing up on a new floor of the</w:t>
+      </w:r>
+      <w:r>
+        <w:t xml:space="preserve"> dungeon, </w:t>
+      </w:r>
+      <w:r>
+        <w:t xml:space="preserve">and stuck </w:t>
+      </w:r>
+      <w:r>
+        <w:t>in</w:t>
+      </w:r>
+      <w:r>
+        <w:t>side of some</w:t>
+      </w:r>
+      <w:r>
+        <w:t xml:space="preserve"> wall. Being in a wall, makes our hero unable to move, and this is not a good thing for our game.</w:t>
       </w:r>
     </w:p>
     <w:p/>
@@ -3846,15 +3876,19 @@
       </w:r>
       <w:proofErr w:type="gramEnd"/>
       <w:r>
-        <w:t xml:space="preserve"> types of escape clauses, one will be an auto escape, where the hero will attempt to move 8 times to free itself from the wall, and a second type of escape clause that the player can initiate themselves. To use the player </w:t>
-      </w:r>
-      <w:proofErr w:type="spellStart"/>
-      <w:r>
-        <w:t>intiated</w:t>
-      </w:r>
-      <w:proofErr w:type="spellEnd"/>
-      <w:r>
-        <w:t xml:space="preserve"> escape clause, just press the </w:t>
+        <w:t xml:space="preserve"> types of escape clauses, one will be an auto escape, where the hero will attempt to move 8 times to free itself from the wall, and a second type of escape clause that the player can initiate themselves. </w:t>
+      </w:r>
+      <w:r>
+        <w:t xml:space="preserve">If the player wishes to turn on this escape </w:t>
+      </w:r>
+      <w:r>
+        <w:t>clause</w:t>
+      </w:r>
+      <w:r>
+        <w:t xml:space="preserve"> with a key press</w:t>
+      </w:r>
+      <w:r>
+        <w:t xml:space="preserve">, just press the </w:t>
       </w:r>
       <w:r>
         <w:rPr>
@@ -3867,7 +3901,16 @@
         <w:t>R</w:t>
       </w:r>
       <w:r>
-        <w:t xml:space="preserve"> key and the player will escape his predicament.</w:t>
+        <w:t xml:space="preserve"> key and the </w:t>
+      </w:r>
+      <w:r>
+        <w:t>hero</w:t>
+      </w:r>
+      <w:r>
+        <w:t xml:space="preserve"> will </w:t>
+      </w:r>
+      <w:r>
+        <w:t>jump away from the wall and escape the tomb that he was encased in.</w:t>
       </w:r>
     </w:p>
     <w:p>
@@ -6672,15 +6715,7 @@
       </w:r>
       <w:proofErr w:type="spellEnd"/>
       <w:r>
-        <w:t xml:space="preserve">, check_y, </w:t>
-      </w:r>
-      <w:proofErr w:type="spellStart"/>
-      <w:r>
-        <w:t>obj_wall_crackedB</w:t>
-      </w:r>
-      <w:proofErr w:type="spellEnd"/>
-      <w:r>
-        <w:t>)) {</w:t>
+        <w:t>, check_y, obj_wall_crackedB)) {</w:t>
       </w:r>
     </w:p>
     <w:p>
@@ -12386,7 +12421,13 @@
         <w:t xml:space="preserve"> escape key. We want to place this code right above the sprite switching code inside of the hero step Event.</w:t>
       </w:r>
       <w:r>
-        <w:t xml:space="preserve"> We can press the </w:t>
+        <w:t xml:space="preserve"> </w:t>
+      </w:r>
+      <w:r>
+        <w:t>With this next code in place, we</w:t>
+      </w:r>
+      <w:r>
+        <w:t xml:space="preserve"> can press the </w:t>
       </w:r>
       <w:r>
         <w:rPr>
@@ -12400,6 +12441,9 @@
       </w:r>
       <w:r>
         <w:t>key to teleport the hero into a wall for testing purposes</w:t>
+      </w:r>
+      <w:r>
+        <w:t xml:space="preserve">. </w:t>
       </w:r>
     </w:p>
     <w:p>
@@ -12874,6 +12918,89 @@
       </w:pPr>
       <w:r>
         <w:t>}</w:t>
+      </w:r>
+    </w:p>
+    <w:p>
+      <w:pPr>
+        <w:pStyle w:val="code"/>
+      </w:pPr>
+    </w:p>
+    <w:p>
+      <w:pPr>
+        <w:pStyle w:val="Heading1"/>
+      </w:pPr>
+      <w:r>
+        <w:t>Remove Testing Code</w:t>
+      </w:r>
+    </w:p>
+    <w:p>
+      <w:r>
+        <w:t>You will probably want to remove the above code</w:t>
+      </w:r>
+      <w:r>
+        <w:t xml:space="preserve"> that creates the peril for our hero and throws him into the wall when the player presses the </w:t>
+      </w:r>
+      <w:r>
+        <w:rPr>
+          <w:rStyle w:val="Strong"/>
+          <w:sz w:val="28"/>
+          <w:szCs w:val="28"/>
+        </w:rPr>
+        <w:t>T</w:t>
+      </w:r>
+      <w:r>
+        <w:t xml:space="preserve"> key</w:t>
+      </w:r>
+      <w:r>
+        <w:t xml:space="preserve">, </w:t>
+      </w:r>
+      <w:proofErr w:type="gramStart"/>
+      <w:r>
+        <w:t>And</w:t>
+      </w:r>
+      <w:proofErr w:type="gramEnd"/>
+      <w:r>
+        <w:t xml:space="preserve"> we would certainly want to do it </w:t>
+      </w:r>
+      <w:r>
+        <w:t xml:space="preserve">before sending the game out in its final production </w:t>
+      </w:r>
+      <w:r>
+        <w:t>mode</w:t>
+      </w:r>
+      <w:r>
+        <w:t>.</w:t>
+      </w:r>
+    </w:p>
+    <w:p>
+      <w:r>
+        <w:t>Well, that is about all there is to this Escape code</w:t>
+      </w:r>
+      <w:r>
+        <w:t>. This code is a good addition to any game as it is</w:t>
+      </w:r>
+      <w:r>
+        <w:t xml:space="preserve"> add</w:t>
+      </w:r>
+      <w:r>
+        <w:t>ed</w:t>
+      </w:r>
+      <w:r>
+        <w:t xml:space="preserve"> to protect the game from forcing the player into a </w:t>
+      </w:r>
+      <w:r>
+        <w:t>position</w:t>
+      </w:r>
+      <w:r>
+        <w:t xml:space="preserve"> that they </w:t>
+      </w:r>
+      <w:proofErr w:type="spellStart"/>
+      <w:r>
+        <w:t>can not</w:t>
+      </w:r>
+      <w:proofErr w:type="spellEnd"/>
+      <w:r>
+        <w:t xml:space="preserve"> get out of.</w:t>
       </w:r>
     </w:p>
     <w:sectPr>

</xml_diff>